<commit_message>
cover letter .docx version.
</commit_message>
<xml_diff>
--- a/Android Dev Challenge - Cover Letter.docx
+++ b/Android Dev Challenge - Cover Letter.docx
@@ -166,7 +166,20 @@
         <w:rPr>
           <w:rtl w:val="0"/>
         </w:rPr>
-        <w:t xml:space="preserve">With the TensorFlow Lite models integrated, Drivety unlocks new experience where every car can have the same high-end security features now. Drivety offers:</w:t>
+        <w:t xml:space="preserve">With the </w:t>
+      </w:r>
+      <w:r>
+        <w:rPr>
+          <w:b w:val="1"/>
+          <w:rtl w:val="0"/>
+        </w:rPr>
+        <w:t xml:space="preserve">TensorFlow Lite models</w:t>
+      </w:r>
+      <w:r>
+        <w:rPr>
+          <w:rtl w:val="0"/>
+        </w:rPr>
+        <w:t xml:space="preserve"> integrated, Drivety unlocks new experience where every car can have the same high-end security features now. Drivety offers:</w:t>
       </w:r>
     </w:p>
     <w:p>
@@ -380,14 +393,14 @@
         <w:rPr>
           <w:rtl w:val="0"/>
         </w:rPr>
-        <w:t xml:space="preserve">Detect and immediately send payload notification to the car owner confirming the car is being driven by an unrecognized driver. If owner confirms </w:t>
-      </w:r>
-      <w:r>
-        <w:rPr>
-          <w:b w:val="1"/>
-          <w:rtl w:val="0"/>
-        </w:rPr>
-        <w:t xml:space="preserve">“Block!”</w:t>
+        <w:t xml:space="preserve">Detect and immediately sends payload notification to car owner confirming the car is being driven by an unrecognized usual driver. If owner confirms </w:t>
+      </w:r>
+      <w:r>
+        <w:rPr>
+          <w:b w:val="1"/>
+          <w:rtl w:val="0"/>
+        </w:rPr>
+        <w:t xml:space="preserve">“REPORT”</w:t>
       </w:r>
       <w:r>
         <w:rPr>
@@ -699,7 +712,7 @@
         <w:rPr>
           <w:rtl w:val="0"/>
         </w:rPr>
-        <w:t xml:space="preserve">Mentorship for an efficient way to identify activity inside car based from real-time video input data in certain frame rate with local models / or downloaded from Firebase.</w:t>
+        <w:t xml:space="preserve">Mentorship for an efficient way to identify activity inside car based from real-time video input data in certain frame rate with local models / or remote downloaded from Firebase.</w:t>
       </w:r>
     </w:p>
     <w:p>

</xml_diff>